<commit_message>
Changes made: 1)Map and educe to output in the desired format 2)Commands to fetch data into es and several mappings
</commit_message>
<xml_diff>
--- a/scripts/es/ElasticSearch.docx
+++ b/scripts/es/ElasticSearch.docx
@@ -15,19 +15,21 @@
       <w:pPr>
         <w:rPr>
           <w:rFonts w:ascii="Lucida Console" w:hAnsi="Lucida Console" w:cs="Lucida Console"/>
-          <w:sz w:val="18"/>
-          <w:szCs w:val="18"/>
+          <w:b/>
+          <w:sz w:val="24"/>
+          <w:szCs w:val="24"/>
           <w:u w:val="single"/>
         </w:rPr>
       </w:pPr>
       <w:r>
         <w:rPr>
           <w:rFonts w:ascii="Lucida Console" w:hAnsi="Lucida Console" w:cs="Lucida Console"/>
-          <w:sz w:val="18"/>
-          <w:szCs w:val="18"/>
+          <w:b/>
+          <w:sz w:val="24"/>
+          <w:szCs w:val="24"/>
           <w:u w:val="single"/>
         </w:rPr>
-        <w:t>Examples of queries in Elastic Search:</w:t>
+        <w:t>Queries used</w:t>
       </w:r>
     </w:p>
     <w:p>
@@ -36,8 +38,18 @@
           <w:rFonts w:ascii="Lucida Console" w:hAnsi="Lucida Console" w:cs="Lucida Console"/>
           <w:sz w:val="18"/>
           <w:szCs w:val="18"/>
+          <w:u w:val="single"/>
         </w:rPr>
       </w:pPr>
+    </w:p>
+    <w:p>
+      <w:pPr>
+        <w:rPr>
+          <w:rFonts w:ascii="Lucida Console" w:hAnsi="Lucida Console" w:cs="Lucida Console"/>
+          <w:sz w:val="18"/>
+          <w:szCs w:val="18"/>
+        </w:rPr>
+      </w:pPr>
       <w:proofErr w:type="gramStart"/>
       <w:r>
         <w:rPr>
@@ -54,18 +66,32 @@
           <w:sz w:val="18"/>
           <w:szCs w:val="18"/>
         </w:rPr>
-        <w:t xml:space="preserve"> -XPOST 'http://search-perspectix-3p663ekdctlax3ve6gqmrel6kq.us-west-2.es.amazonaws.com/_bulk' --data-binary @</w:t>
-      </w:r>
-      <w:proofErr w:type="spellStart"/>
-      <w:r>
-        <w:rPr>
-          <w:rFonts w:ascii="Lucida Console" w:hAnsi="Lucida Console" w:cs="Lucida Console"/>
-          <w:sz w:val="18"/>
-          <w:szCs w:val="18"/>
-        </w:rPr>
-        <w:t>car.json</w:t>
-      </w:r>
-      <w:proofErr w:type="spellEnd"/>
+        <w:t xml:space="preserve"> -XPOST </w:t>
+      </w:r>
+      <w:r>
+        <w:rPr>
+          <w:rFonts w:ascii="Lucida Console" w:hAnsi="Lucida Console" w:cs="Lucida Console"/>
+          <w:sz w:val="18"/>
+          <w:szCs w:val="18"/>
+        </w:rPr>
+        <w:t>&lt;domain&gt;</w:t>
+      </w:r>
+      <w:r>
+        <w:rPr>
+          <w:rFonts w:ascii="Lucida Console" w:hAnsi="Lucida Console" w:cs="Lucida Console"/>
+          <w:sz w:val="18"/>
+          <w:szCs w:val="18"/>
+        </w:rPr>
+        <w:t>/_bulk' --data-binary @</w:t>
+      </w:r>
+      <w:r>
+        <w:rPr>
+          <w:rFonts w:ascii="Lucida Console" w:hAnsi="Lucida Console" w:cs="Lucida Console"/>
+          <w:sz w:val="18"/>
+          <w:szCs w:val="18"/>
+        </w:rPr>
+        <w:t>&lt;filename&gt;</w:t>
+      </w:r>
     </w:p>
     <w:p>
       <w:pPr>
@@ -75,6 +101,86 @@
           <w:szCs w:val="18"/>
         </w:rPr>
       </w:pPr>
+      <w:proofErr w:type="gramStart"/>
+      <w:r>
+        <w:rPr>
+          <w:rStyle w:val="pln"/>
+          <w:rFonts w:ascii="Consolas" w:hAnsi="Consolas"/>
+          <w:color w:val="000000"/>
+          <w:bdr w:val="none" w:sz="0" w:space="0" w:color="auto" w:frame="1"/>
+        </w:rPr>
+        <w:t>curl</w:t>
+      </w:r>
+      <w:proofErr w:type="gramEnd"/>
+      <w:r>
+        <w:rPr>
+          <w:rStyle w:val="pln"/>
+          <w:rFonts w:ascii="Consolas" w:hAnsi="Consolas"/>
+          <w:color w:val="000000"/>
+          <w:bdr w:val="none" w:sz="0" w:space="0" w:color="auto" w:frame="1"/>
+        </w:rPr>
+        <w:t xml:space="preserve"> </w:t>
+      </w:r>
+      <w:r>
+        <w:rPr>
+          <w:rStyle w:val="pun"/>
+          <w:rFonts w:ascii="Consolas" w:hAnsi="Consolas"/>
+          <w:color w:val="666600"/>
+          <w:bdr w:val="none" w:sz="0" w:space="0" w:color="auto" w:frame="1"/>
+        </w:rPr>
+        <w:t>-</w:t>
+      </w:r>
+      <w:r>
+        <w:rPr>
+          <w:rStyle w:val="pln"/>
+          <w:rFonts w:ascii="Consolas" w:hAnsi="Consolas"/>
+          <w:color w:val="000000"/>
+          <w:bdr w:val="none" w:sz="0" w:space="0" w:color="auto" w:frame="1"/>
+        </w:rPr>
+        <w:t xml:space="preserve">XDELETE </w:t>
+      </w:r>
+      <w:r>
+        <w:rPr>
+          <w:rStyle w:val="pln"/>
+          <w:rFonts w:ascii="Consolas" w:hAnsi="Consolas"/>
+          <w:color w:val="000000"/>
+          <w:bdr w:val="none" w:sz="0" w:space="0" w:color="auto" w:frame="1"/>
+        </w:rPr>
+        <w:t>‘</w:t>
+      </w:r>
+      <w:hyperlink r:id="rId4" w:tgtFrame="_blank" w:history="1">
+        <w:r>
+          <w:rPr>
+            <w:rStyle w:val="Hyperlink"/>
+            <w:rFonts w:ascii="Arial" w:hAnsi="Arial" w:cs="Arial"/>
+            <w:color w:val="1166BB"/>
+            <w:sz w:val="21"/>
+            <w:szCs w:val="21"/>
+            <w:u w:val="none"/>
+            <w:shd w:val="clear" w:color="auto" w:fill="FFFFFF"/>
+          </w:rPr>
+          <w:t>&lt;domain&gt;</w:t>
+        </w:r>
+      </w:hyperlink>
+      <w:r>
+        <w:t>/</w:t>
+      </w:r>
+      <w:r>
+        <w:rPr>
+          <w:rFonts w:ascii="Lucida Console" w:hAnsi="Lucida Console" w:cs="Lucida Console"/>
+          <w:sz w:val="18"/>
+          <w:szCs w:val="18"/>
+        </w:rPr>
+        <w:t>&lt;index&gt;</w:t>
+      </w:r>
+      <w:r>
+        <w:rPr>
+          <w:rFonts w:ascii="Lucida Console" w:hAnsi="Lucida Console" w:cs="Lucida Console"/>
+          <w:sz w:val="18"/>
+          <w:szCs w:val="18"/>
+        </w:rPr>
+        <w:t>/’</w:t>
+      </w:r>
     </w:p>
     <w:p>
       <w:pPr>
@@ -88,6 +194,19 @@
           <w:szCs w:val="18"/>
         </w:rPr>
       </w:pPr>
+    </w:p>
+    <w:p>
+      <w:pPr>
+        <w:autoSpaceDE w:val="0"/>
+        <w:autoSpaceDN w:val="0"/>
+        <w:adjustRightInd w:val="0"/>
+        <w:spacing w:after="0" w:line="240" w:lineRule="auto"/>
+        <w:rPr>
+          <w:rFonts w:ascii="Lucida Console" w:hAnsi="Lucida Console" w:cs="Lucida Console"/>
+          <w:sz w:val="18"/>
+          <w:szCs w:val="18"/>
+        </w:rPr>
+      </w:pPr>
       <w:proofErr w:type="gramStart"/>
       <w:r>
         <w:rPr>
@@ -104,13 +223,914 @@
           <w:sz w:val="18"/>
           <w:szCs w:val="18"/>
         </w:rPr>
-        <w:t xml:space="preserve"> -XGET 'http://search-perspectix-3p663ekdctlax3ve6gqmrel6kq.us-west-2.es.amazonaws.com/cars/_search?q=chevrolet'</w:t>
+        <w:t xml:space="preserve"> -XGET '</w:t>
+      </w:r>
+      <w:r>
+        <w:rPr>
+          <w:rFonts w:ascii="Lucida Console" w:hAnsi="Lucida Console" w:cs="Lucida Console"/>
+          <w:sz w:val="18"/>
+          <w:szCs w:val="18"/>
+        </w:rPr>
+        <w:t>&lt;</w:t>
+      </w:r>
+      <w:proofErr w:type="spellStart"/>
+      <w:r>
+        <w:rPr>
+          <w:rFonts w:ascii="Lucida Console" w:hAnsi="Lucida Console" w:cs="Lucida Console"/>
+          <w:sz w:val="18"/>
+          <w:szCs w:val="18"/>
+        </w:rPr>
+        <w:t>ddomain</w:t>
+      </w:r>
+      <w:proofErr w:type="spellEnd"/>
+      <w:r>
+        <w:rPr>
+          <w:rFonts w:ascii="Lucida Console" w:hAnsi="Lucida Console" w:cs="Lucida Console"/>
+          <w:sz w:val="18"/>
+          <w:szCs w:val="18"/>
+        </w:rPr>
+        <w:t>&gt;</w:t>
+      </w:r>
+      <w:r>
+        <w:rPr>
+          <w:rFonts w:ascii="Lucida Console" w:hAnsi="Lucida Console" w:cs="Lucida Console"/>
+          <w:sz w:val="18"/>
+          <w:szCs w:val="18"/>
+        </w:rPr>
+        <w:t>/</w:t>
+      </w:r>
+      <w:r>
+        <w:rPr>
+          <w:rFonts w:ascii="Lucida Console" w:hAnsi="Lucida Console" w:cs="Lucida Console"/>
+          <w:sz w:val="18"/>
+          <w:szCs w:val="18"/>
+        </w:rPr>
+        <w:t>&lt;index&gt;</w:t>
+      </w:r>
+      <w:r>
+        <w:rPr>
+          <w:rFonts w:ascii="Lucida Console" w:hAnsi="Lucida Console" w:cs="Lucida Console"/>
+          <w:sz w:val="18"/>
+          <w:szCs w:val="18"/>
+        </w:rPr>
+        <w:t>/_</w:t>
+      </w:r>
+      <w:proofErr w:type="spellStart"/>
+      <w:r>
+        <w:rPr>
+          <w:rFonts w:ascii="Lucida Console" w:hAnsi="Lucida Console" w:cs="Lucida Console"/>
+          <w:sz w:val="18"/>
+          <w:szCs w:val="18"/>
+        </w:rPr>
+        <w:t>search?pretty</w:t>
+      </w:r>
+      <w:proofErr w:type="spellEnd"/>
+      <w:r>
+        <w:rPr>
+          <w:rFonts w:ascii="Lucida Console" w:hAnsi="Lucida Console" w:cs="Lucida Console"/>
+          <w:sz w:val="18"/>
+          <w:szCs w:val="18"/>
+        </w:rPr>
+        <w:t>=</w:t>
+      </w:r>
+      <w:proofErr w:type="spellStart"/>
+      <w:r>
+        <w:rPr>
+          <w:rFonts w:ascii="Lucida Console" w:hAnsi="Lucida Console" w:cs="Lucida Console"/>
+          <w:sz w:val="18"/>
+          <w:szCs w:val="18"/>
+        </w:rPr>
+        <w:t>true&amp;q</w:t>
+      </w:r>
+      <w:proofErr w:type="spellEnd"/>
+      <w:r>
+        <w:rPr>
+          <w:rFonts w:ascii="Lucida Console" w:hAnsi="Lucida Console" w:cs="Lucida Console"/>
+          <w:sz w:val="18"/>
+          <w:szCs w:val="18"/>
+        </w:rPr>
+        <w:t>=*:*'</w:t>
       </w:r>
     </w:p>
     <w:p/>
-    <w:p>
+    <w:p/>
+    <w:p>
+      <w:pPr>
+        <w:rPr>
+          <w:b/>
+          <w:sz w:val="28"/>
+          <w:szCs w:val="28"/>
+          <w:u w:val="single"/>
+        </w:rPr>
+      </w:pPr>
+      <w:r>
+        <w:rPr>
+          <w:b/>
+          <w:sz w:val="28"/>
+          <w:szCs w:val="28"/>
+          <w:u w:val="single"/>
+        </w:rPr>
+        <w:t>Creation of index prior to pushing off data</w:t>
+      </w:r>
+    </w:p>
+    <w:p>
+      <w:r>
+        <w:t xml:space="preserve">PUT </w:t>
+      </w:r>
+      <w:proofErr w:type="spellStart"/>
+      <w:r>
+        <w:t>taxifarejoin</w:t>
+      </w:r>
+      <w:proofErr w:type="spellEnd"/>
+      <w:r>
+        <w:t>/</w:t>
+      </w:r>
+    </w:p>
+    <w:p>
+      <w:r>
+        <w:t>{</w:t>
+      </w:r>
+    </w:p>
+    <w:p>
+      <w:r>
+        <w:t xml:space="preserve">    "</w:t>
+      </w:r>
+      <w:proofErr w:type="gramStart"/>
+      <w:r>
+        <w:t>settings</w:t>
+      </w:r>
+      <w:proofErr w:type="gramEnd"/>
+      <w:r>
+        <w:t>" : {</w:t>
+      </w:r>
+    </w:p>
+    <w:p>
+      <w:r>
+        <w:t xml:space="preserve">        "</w:t>
+      </w:r>
+      <w:proofErr w:type="spellStart"/>
+      <w:r>
+        <w:t>number_of_shards</w:t>
+      </w:r>
+      <w:proofErr w:type="spellEnd"/>
+      <w:proofErr w:type="gramStart"/>
+      <w:r>
+        <w:t>" :</w:t>
+      </w:r>
+      <w:proofErr w:type="gramEnd"/>
+      <w:r>
+        <w:t xml:space="preserve"> 1</w:t>
+      </w:r>
+    </w:p>
+    <w:p>
+      <w:r>
+        <w:t xml:space="preserve">    },</w:t>
+      </w:r>
+    </w:p>
+    <w:p>
+      <w:r>
+        <w:tab/>
+        <w:t>"</w:t>
+      </w:r>
+      <w:proofErr w:type="gramStart"/>
+      <w:r>
+        <w:t>mappings</w:t>
+      </w:r>
+      <w:proofErr w:type="gramEnd"/>
+      <w:r>
+        <w:t>" : {</w:t>
+      </w:r>
+    </w:p>
+    <w:p>
+      <w:r>
+        <w:tab/>
+      </w:r>
+      <w:r>
+        <w:tab/>
+        <w:t>"</w:t>
+      </w:r>
+      <w:proofErr w:type="spellStart"/>
+      <w:proofErr w:type="gramStart"/>
+      <w:r>
+        <w:t>taxifare</w:t>
+      </w:r>
+      <w:proofErr w:type="spellEnd"/>
+      <w:proofErr w:type="gramEnd"/>
+      <w:r>
+        <w:t>" : {</w:t>
+      </w:r>
+    </w:p>
+    <w:p>
+      <w:r>
+        <w:tab/>
+      </w:r>
+      <w:r>
+        <w:tab/>
+      </w:r>
+      <w:r>
+        <w:tab/>
+        <w:t>"</w:t>
+      </w:r>
+      <w:proofErr w:type="gramStart"/>
+      <w:r>
+        <w:t>properties</w:t>
+      </w:r>
+      <w:proofErr w:type="gramEnd"/>
+      <w:r>
+        <w:t>" : {</w:t>
+      </w:r>
+    </w:p>
+    <w:p>
+      <w:r>
+        <w:tab/>
+      </w:r>
+      <w:r>
+        <w:tab/>
+      </w:r>
+      <w:r>
+        <w:tab/>
+      </w:r>
+      <w:r>
+        <w:tab/>
+        <w:t>"</w:t>
+      </w:r>
+      <w:proofErr w:type="gramStart"/>
+      <w:r>
+        <w:t>medallion</w:t>
+      </w:r>
+      <w:proofErr w:type="gramEnd"/>
+      <w:r>
+        <w:t>" : {"type" : "string"},</w:t>
+      </w:r>
+    </w:p>
+    <w:p>
+      <w:r>
+        <w:tab/>
+      </w:r>
+      <w:r>
+        <w:tab/>
+      </w:r>
+      <w:r>
+        <w:tab/>
+      </w:r>
+      <w:r>
+        <w:tab/>
+        <w:t>"</w:t>
+      </w:r>
+      <w:proofErr w:type="spellStart"/>
+      <w:r>
+        <w:t>hack_license</w:t>
+      </w:r>
+      <w:proofErr w:type="spellEnd"/>
+      <w:proofErr w:type="gramStart"/>
+      <w:r>
+        <w:t>" :</w:t>
+      </w:r>
+      <w:proofErr w:type="gramEnd"/>
+      <w:r>
+        <w:t xml:space="preserve"> {"type" : "string"},</w:t>
+      </w:r>
+    </w:p>
+    <w:p>
+      <w:r>
+        <w:tab/>
+      </w:r>
+      <w:r>
+        <w:tab/>
+      </w:r>
+      <w:r>
+        <w:tab/>
+      </w:r>
+      <w:r>
+        <w:tab/>
+        <w:t>"</w:t>
+      </w:r>
+      <w:proofErr w:type="spellStart"/>
+      <w:r>
+        <w:t>vendor_id</w:t>
+      </w:r>
+      <w:proofErr w:type="spellEnd"/>
+      <w:proofErr w:type="gramStart"/>
+      <w:r>
+        <w:t>" :</w:t>
+      </w:r>
+      <w:proofErr w:type="gramEnd"/>
+      <w:r>
+        <w:t xml:space="preserve"> {"type" : "string"},</w:t>
+      </w:r>
+    </w:p>
+    <w:p>
+      <w:r>
+        <w:tab/>
+      </w:r>
+      <w:r>
+        <w:tab/>
+      </w:r>
+      <w:r>
+        <w:tab/>
+      </w:r>
+      <w:r>
+        <w:tab/>
+        <w:t>"</w:t>
+      </w:r>
+      <w:proofErr w:type="spellStart"/>
+      <w:r>
+        <w:t>pickup_datetime</w:t>
+      </w:r>
+      <w:proofErr w:type="spellEnd"/>
+      <w:proofErr w:type="gramStart"/>
+      <w:r>
+        <w:t>" :</w:t>
+      </w:r>
+      <w:proofErr w:type="gramEnd"/>
+      <w:r>
+        <w:t xml:space="preserve"> {"type" : "date","format":"</w:t>
+      </w:r>
+      <w:proofErr w:type="spellStart"/>
+      <w:r>
+        <w:t>yyyy</w:t>
+      </w:r>
+      <w:proofErr w:type="spellEnd"/>
+      <w:r>
+        <w:t>-MM-</w:t>
+      </w:r>
+      <w:proofErr w:type="spellStart"/>
+      <w:r>
+        <w:t>dd</w:t>
+      </w:r>
+      <w:proofErr w:type="spellEnd"/>
+      <w:r>
+        <w:t xml:space="preserve"> </w:t>
+      </w:r>
+      <w:proofErr w:type="spellStart"/>
+      <w:r>
+        <w:t>HH:mm:ss</w:t>
+      </w:r>
+      <w:proofErr w:type="spellEnd"/>
+      <w:r>
+        <w:t>","index": "</w:t>
+      </w:r>
+      <w:proofErr w:type="spellStart"/>
+      <w:r>
+        <w:t>not_analyzed</w:t>
+      </w:r>
+      <w:proofErr w:type="spellEnd"/>
+      <w:r>
+        <w:t>"},</w:t>
+      </w:r>
+    </w:p>
+    <w:p>
+      <w:r>
+        <w:tab/>
+      </w:r>
+      <w:r>
+        <w:tab/>
+      </w:r>
+      <w:r>
+        <w:tab/>
+      </w:r>
+      <w:r>
+        <w:tab/>
+        <w:t>"</w:t>
+      </w:r>
+      <w:proofErr w:type="spellStart"/>
+      <w:r>
+        <w:t>rate_code</w:t>
+      </w:r>
+      <w:proofErr w:type="spellEnd"/>
+      <w:proofErr w:type="gramStart"/>
+      <w:r>
+        <w:t>" :</w:t>
+      </w:r>
+      <w:proofErr w:type="gramEnd"/>
+      <w:r>
+        <w:t xml:space="preserve"> {"type" : "string"},</w:t>
+      </w:r>
+    </w:p>
+    <w:p>
+      <w:r>
+        <w:tab/>
+      </w:r>
+      <w:r>
+        <w:tab/>
+      </w:r>
+      <w:r>
+        <w:tab/>
+      </w:r>
+      <w:r>
+        <w:tab/>
+        <w:t>"</w:t>
+      </w:r>
+      <w:proofErr w:type="spellStart"/>
+      <w:r>
+        <w:t>store_and_fwd_flag</w:t>
+      </w:r>
+      <w:proofErr w:type="spellEnd"/>
+      <w:proofErr w:type="gramStart"/>
+      <w:r>
+        <w:t>" :</w:t>
+      </w:r>
+      <w:proofErr w:type="gramEnd"/>
+      <w:r>
+        <w:t xml:space="preserve"> {"type" : "string"},</w:t>
+      </w:r>
+    </w:p>
+    <w:p>
+      <w:r>
+        <w:tab/>
+      </w:r>
+      <w:r>
+        <w:tab/>
+      </w:r>
+      <w:r>
+        <w:tab/>
+      </w:r>
+      <w:r>
+        <w:tab/>
+        <w:t>"</w:t>
+      </w:r>
+      <w:proofErr w:type="spellStart"/>
+      <w:r>
+        <w:t>dropoff_datetime</w:t>
+      </w:r>
+      <w:proofErr w:type="spellEnd"/>
+      <w:proofErr w:type="gramStart"/>
+      <w:r>
+        <w:t>" :</w:t>
+      </w:r>
+      <w:proofErr w:type="gramEnd"/>
+      <w:r>
+        <w:t xml:space="preserve"> {"type" : "date","format":"</w:t>
+      </w:r>
+      <w:proofErr w:type="spellStart"/>
+      <w:r>
+        <w:t>yyyy</w:t>
+      </w:r>
+      <w:proofErr w:type="spellEnd"/>
+      <w:r>
+        <w:t>-MM-</w:t>
+      </w:r>
+      <w:proofErr w:type="spellStart"/>
+      <w:r>
+        <w:t>dd</w:t>
+      </w:r>
+      <w:proofErr w:type="spellEnd"/>
+      <w:r>
+        <w:t xml:space="preserve"> </w:t>
+      </w:r>
+      <w:proofErr w:type="spellStart"/>
+      <w:r>
+        <w:t>HH:mm:ss</w:t>
+      </w:r>
+      <w:proofErr w:type="spellEnd"/>
+      <w:r>
+        <w:t>","index": "</w:t>
+      </w:r>
+      <w:proofErr w:type="spellStart"/>
+      <w:r>
+        <w:t>not_analyzed</w:t>
+      </w:r>
+      <w:proofErr w:type="spellEnd"/>
+      <w:r>
+        <w:t>"},</w:t>
+      </w:r>
+    </w:p>
+    <w:p>
+      <w:r>
+        <w:tab/>
+      </w:r>
+      <w:r>
+        <w:tab/>
+      </w:r>
+      <w:r>
+        <w:tab/>
+      </w:r>
+      <w:r>
+        <w:tab/>
+        <w:t>"</w:t>
+      </w:r>
+      <w:proofErr w:type="spellStart"/>
+      <w:r>
+        <w:t>passenger_count</w:t>
+      </w:r>
+      <w:proofErr w:type="spellEnd"/>
+      <w:proofErr w:type="gramStart"/>
+      <w:r>
+        <w:t>" :</w:t>
+      </w:r>
+      <w:proofErr w:type="gramEnd"/>
+      <w:r>
+        <w:t xml:space="preserve"> {"type" : "integer"},</w:t>
+      </w:r>
+    </w:p>
+    <w:p>
+      <w:r>
+        <w:tab/>
+      </w:r>
+      <w:r>
+        <w:tab/>
+      </w:r>
+      <w:r>
+        <w:tab/>
+      </w:r>
+      <w:r>
+        <w:tab/>
+        <w:t>"</w:t>
+      </w:r>
+      <w:proofErr w:type="spellStart"/>
+      <w:r>
+        <w:t>trip_time_in_secs</w:t>
+      </w:r>
+      <w:proofErr w:type="spellEnd"/>
+      <w:proofErr w:type="gramStart"/>
+      <w:r>
+        <w:t>" :</w:t>
+      </w:r>
+      <w:proofErr w:type="gramEnd"/>
+      <w:r>
+        <w:t xml:space="preserve"> {"type" : "integer"},</w:t>
+      </w:r>
+    </w:p>
+    <w:p>
+      <w:r>
+        <w:tab/>
+      </w:r>
+      <w:r>
+        <w:tab/>
+      </w:r>
+      <w:r>
+        <w:tab/>
+      </w:r>
+      <w:r>
+        <w:tab/>
+        <w:t>"</w:t>
+      </w:r>
+      <w:proofErr w:type="spellStart"/>
+      <w:r>
+        <w:t>trip_distance</w:t>
+      </w:r>
+      <w:proofErr w:type="spellEnd"/>
+      <w:proofErr w:type="gramStart"/>
+      <w:r>
+        <w:t>" :</w:t>
+      </w:r>
+      <w:proofErr w:type="gramEnd"/>
+      <w:r>
+        <w:t xml:space="preserve"> {"type" : "float"},</w:t>
+      </w:r>
+    </w:p>
+    <w:p>
+      <w:r>
+        <w:tab/>
+      </w:r>
+      <w:r>
+        <w:tab/>
+      </w:r>
+      <w:r>
+        <w:tab/>
+      </w:r>
+      <w:r>
+        <w:tab/>
+        <w:t>"</w:t>
+      </w:r>
+      <w:proofErr w:type="spellStart"/>
+      <w:r>
+        <w:t>pickup_location</w:t>
+      </w:r>
+      <w:proofErr w:type="spellEnd"/>
+      <w:proofErr w:type="gramStart"/>
+      <w:r>
+        <w:t>" :</w:t>
+      </w:r>
+      <w:proofErr w:type="gramEnd"/>
+      <w:r>
+        <w:t xml:space="preserve"> {"type" : "</w:t>
+      </w:r>
+      <w:proofErr w:type="spellStart"/>
+      <w:r>
+        <w:t>geo_point","index</w:t>
+      </w:r>
+      <w:proofErr w:type="spellEnd"/>
+      <w:r>
+        <w:t>": "</w:t>
+      </w:r>
+      <w:proofErr w:type="spellStart"/>
+      <w:r>
+        <w:t>not_analyzed</w:t>
+      </w:r>
+      <w:proofErr w:type="spellEnd"/>
+      <w:r>
+        <w:t>"},</w:t>
+      </w:r>
+    </w:p>
+    <w:p>
+      <w:r>
+        <w:lastRenderedPageBreak/>
+        <w:tab/>
+      </w:r>
+      <w:r>
+        <w:tab/>
+      </w:r>
+      <w:r>
+        <w:tab/>
+      </w:r>
+      <w:r>
+        <w:tab/>
+        <w:t>"</w:t>
+      </w:r>
+      <w:proofErr w:type="spellStart"/>
+      <w:r>
+        <w:t>dropoff_location</w:t>
+      </w:r>
+      <w:proofErr w:type="spellEnd"/>
+      <w:proofErr w:type="gramStart"/>
+      <w:r>
+        <w:t>" :</w:t>
+      </w:r>
+      <w:proofErr w:type="gramEnd"/>
+      <w:r>
+        <w:t xml:space="preserve"> {"type" : "</w:t>
+      </w:r>
+      <w:proofErr w:type="spellStart"/>
+      <w:r>
+        <w:t>geo_point","index</w:t>
+      </w:r>
+      <w:proofErr w:type="spellEnd"/>
+      <w:r>
+        <w:t>": "</w:t>
+      </w:r>
+      <w:proofErr w:type="spellStart"/>
+      <w:r>
+        <w:t>not_analyzed</w:t>
+      </w:r>
+      <w:proofErr w:type="spellEnd"/>
+      <w:r>
+        <w:t>"},</w:t>
+      </w:r>
+    </w:p>
+    <w:p>
+      <w:r>
+        <w:tab/>
+      </w:r>
+      <w:r>
+        <w:tab/>
+      </w:r>
+      <w:r>
+        <w:tab/>
+      </w:r>
+      <w:r>
+        <w:tab/>
+        <w:t>"</w:t>
+      </w:r>
+      <w:proofErr w:type="spellStart"/>
+      <w:r>
+        <w:t>payment_type</w:t>
+      </w:r>
+      <w:proofErr w:type="spellEnd"/>
+      <w:proofErr w:type="gramStart"/>
+      <w:r>
+        <w:t>" :</w:t>
+      </w:r>
+      <w:proofErr w:type="gramEnd"/>
+      <w:r>
+        <w:t xml:space="preserve"> {"type" : "string"},</w:t>
+      </w:r>
+    </w:p>
+    <w:p>
+      <w:r>
+        <w:tab/>
+      </w:r>
+      <w:r>
+        <w:tab/>
+      </w:r>
+      <w:r>
+        <w:tab/>
+      </w:r>
+      <w:r>
+        <w:tab/>
+        <w:t>"</w:t>
+      </w:r>
+      <w:proofErr w:type="spellStart"/>
+      <w:r>
+        <w:t>fare_amount</w:t>
+      </w:r>
+      <w:proofErr w:type="spellEnd"/>
+      <w:proofErr w:type="gramStart"/>
+      <w:r>
+        <w:t>" :</w:t>
+      </w:r>
+      <w:proofErr w:type="gramEnd"/>
+      <w:r>
+        <w:t xml:space="preserve"> {"type" : "float"},</w:t>
+      </w:r>
+    </w:p>
+    <w:p>
+      <w:r>
+        <w:tab/>
+      </w:r>
+      <w:r>
+        <w:tab/>
+      </w:r>
+      <w:r>
+        <w:tab/>
+      </w:r>
+      <w:r>
+        <w:tab/>
+        <w:t>"</w:t>
+      </w:r>
+      <w:proofErr w:type="gramStart"/>
+      <w:r>
+        <w:t>surcharge</w:t>
+      </w:r>
+      <w:proofErr w:type="gramEnd"/>
+      <w:r>
+        <w:t>" : {"type" : "float"},</w:t>
+      </w:r>
+    </w:p>
+    <w:p>
+      <w:r>
+        <w:tab/>
+      </w:r>
+      <w:r>
+        <w:tab/>
+      </w:r>
+      <w:r>
+        <w:tab/>
+      </w:r>
+      <w:r>
+        <w:tab/>
+        <w:t>"</w:t>
+      </w:r>
+      <w:proofErr w:type="spellStart"/>
+      <w:r>
+        <w:t>mta_tax</w:t>
+      </w:r>
+      <w:proofErr w:type="spellEnd"/>
+      <w:proofErr w:type="gramStart"/>
+      <w:r>
+        <w:t>" :</w:t>
+      </w:r>
+      <w:proofErr w:type="gramEnd"/>
+      <w:r>
+        <w:t xml:space="preserve"> {"type" : "float"},</w:t>
+      </w:r>
+    </w:p>
+    <w:p>
+      <w:r>
+        <w:tab/>
+      </w:r>
+      <w:r>
+        <w:tab/>
+      </w:r>
+      <w:r>
+        <w:tab/>
+      </w:r>
+      <w:r>
+        <w:tab/>
+        <w:t>"</w:t>
+      </w:r>
+      <w:proofErr w:type="spellStart"/>
+      <w:r>
+        <w:t>tip_amount</w:t>
+      </w:r>
+      <w:proofErr w:type="spellEnd"/>
+      <w:proofErr w:type="gramStart"/>
+      <w:r>
+        <w:t>" :</w:t>
+      </w:r>
+      <w:proofErr w:type="gramEnd"/>
+      <w:r>
+        <w:t xml:space="preserve"> {"type" : "float"},</w:t>
+      </w:r>
+    </w:p>
+    <w:p>
+      <w:r>
+        <w:tab/>
+      </w:r>
+      <w:r>
+        <w:tab/>
+      </w:r>
+      <w:r>
+        <w:tab/>
+      </w:r>
+      <w:r>
+        <w:tab/>
+        <w:t>"</w:t>
+      </w:r>
+      <w:proofErr w:type="spellStart"/>
+      <w:r>
+        <w:t>tolls_amount</w:t>
+      </w:r>
+      <w:proofErr w:type="spellEnd"/>
+      <w:proofErr w:type="gramStart"/>
+      <w:r>
+        <w:t>" :</w:t>
+      </w:r>
+      <w:proofErr w:type="gramEnd"/>
+      <w:r>
+        <w:t xml:space="preserve"> {"type" : "float"},</w:t>
+      </w:r>
+    </w:p>
+    <w:p>
+      <w:r>
+        <w:tab/>
+      </w:r>
+      <w:r>
+        <w:tab/>
+      </w:r>
+      <w:r>
+        <w:tab/>
+      </w:r>
+      <w:r>
+        <w:tab/>
+        <w:t>"</w:t>
+      </w:r>
+      <w:proofErr w:type="spellStart"/>
+      <w:r>
+        <w:t>total_amount</w:t>
+      </w:r>
+      <w:proofErr w:type="spellEnd"/>
+      <w:proofErr w:type="gramStart"/>
+      <w:r>
+        <w:t>" :</w:t>
+      </w:r>
+      <w:proofErr w:type="gramEnd"/>
+      <w:r>
+        <w:t xml:space="preserve"> {"type" : "float"}</w:t>
+      </w:r>
+    </w:p>
+    <w:p>
+      <w:r>
+        <w:tab/>
+      </w:r>
+      <w:r>
+        <w:tab/>
+      </w:r>
+      <w:r>
+        <w:tab/>
+        <w:t>}</w:t>
+      </w:r>
+    </w:p>
+    <w:p>
+      <w:r>
+        <w:tab/>
+      </w:r>
+      <w:r>
+        <w:tab/>
+        <w:t>}</w:t>
+      </w:r>
+    </w:p>
+    <w:p>
+      <w:r>
+        <w:tab/>
+        <w:t>}</w:t>
+      </w:r>
+    </w:p>
+    <w:p>
+      <w:r>
+        <w:t>}</w:t>
+      </w:r>
+    </w:p>
+    <w:p/>
+    <w:p>
+      <w:pPr>
+        <w:rPr>
+          <w:b/>
+          <w:sz w:val="28"/>
+          <w:szCs w:val="28"/>
+          <w:u w:val="single"/>
+        </w:rPr>
+      </w:pPr>
       <w:bookmarkStart w:id="0" w:name="_GoBack"/>
-      <w:bookmarkEnd w:id="0"/>
+      <w:r>
+        <w:rPr>
+          <w:b/>
+          <w:sz w:val="28"/>
+          <w:szCs w:val="28"/>
+          <w:u w:val="single"/>
+        </w:rPr>
+        <w:t>Command to run the file to load join output into ES</w:t>
+      </w:r>
+    </w:p>
+    <w:bookmarkEnd w:id="0"/>
+    <w:p>
+      <w:proofErr w:type="gramStart"/>
+      <w:r>
+        <w:t>python</w:t>
+      </w:r>
+      <w:proofErr w:type="gramEnd"/>
+      <w:r>
+        <w:t xml:space="preserve"> </w:t>
+      </w:r>
+      <w:r>
+        <w:t>&lt;path&gt;</w:t>
+      </w:r>
+      <w:r>
+        <w:t xml:space="preserve">/curlRequests.py </w:t>
+      </w:r>
+      <w:r>
+        <w:t>&lt;s3 path&gt;</w:t>
+      </w:r>
     </w:p>
     <w:sectPr>
       <w:pgSz w:w="12240" w:h="15840"/>
@@ -554,6 +1574,21 @@
       <w:u w:val="single"/>
     </w:rPr>
   </w:style>
+  <w:style w:type="character" w:customStyle="1" w:styleId="pln">
+    <w:name w:val="pln"/>
+    <w:basedOn w:val="DefaultParagraphFont"/>
+    <w:rsid w:val="00AF0DBD"/>
+  </w:style>
+  <w:style w:type="character" w:customStyle="1" w:styleId="pun">
+    <w:name w:val="pun"/>
+    <w:basedOn w:val="DefaultParagraphFont"/>
+    <w:rsid w:val="00AF0DBD"/>
+  </w:style>
+  <w:style w:type="character" w:customStyle="1" w:styleId="str">
+    <w:name w:val="str"/>
+    <w:basedOn w:val="DefaultParagraphFont"/>
+    <w:rsid w:val="00AF0DBD"/>
+  </w:style>
 </w:styles>
 </file>
 

</xml_diff>